<commit_message>
Cooldown inluded for sprint 2
</commit_message>
<xml_diff>
--- a/Docs/Tester/Ui specific test.docx
+++ b/Docs/Tester/Ui specific test.docx
@@ -691,7 +691,7 @@
             <v:path o:extrusionok="f" gradientshapeok="t" o:connecttype="rect"/>
             <o:lock v:ext="edit" aspectratio="t"/>
           </v:shapetype>
-          <v:shape id="_x0000_i1025" type="#_x0000_t75" style="width:214.35pt;height:182.5pt">
+          <v:shape id="_x0000_i1025" type="#_x0000_t75" style="width:214.5pt;height:182.25pt">
             <v:imagedata r:id="rId5" o:title="xrisitabpxKAItab1"/>
           </v:shape>
         </w:pict>
@@ -923,7 +923,7 @@
           <w:lang w:val="en-US"/>
         </w:rPr>
         <w:pict>
-          <v:shape id="_x0000_i1026" type="#_x0000_t75" style="width:214.35pt;height:182.5pt">
+          <v:shape id="_x0000_i1026" type="#_x0000_t75" style="width:214.5pt;height:182.25pt">
             <v:imagedata r:id="rId5" o:title="xrisitabpxKAItab1"/>
           </v:shape>
         </w:pict>
@@ -995,7 +995,7 @@
           <w:lang w:val="en-US"/>
         </w:rPr>
         <w:pict>
-          <v:shape id="_x0000_i1027" type="#_x0000_t75" style="width:213.5pt;height:182.5pt">
+          <v:shape id="_x0000_i1027" type="#_x0000_t75" style="width:213pt;height:182.25pt">
             <v:imagedata r:id="rId6" o:title="tab2]"/>
           </v:shape>
         </w:pict>
@@ -1057,7 +1057,7 @@
         </w:rPr>
         <w:lastRenderedPageBreak/>
         <w:pict>
-          <v:shape id="_x0000_i1028" type="#_x0000_t75" style="width:213.5pt;height:182.5pt">
+          <v:shape id="_x0000_i1028" type="#_x0000_t75" style="width:213pt;height:182.25pt">
             <v:imagedata r:id="rId7" o:title="tab3actuallycorrectthistimexd"/>
           </v:shape>
         </w:pict>
@@ -1376,7 +1376,7 @@
           <w:lang w:val="en-US"/>
         </w:rPr>
         <w:pict>
-          <v:shape id="_x0000_i1029" type="#_x0000_t75" style="width:232.75pt;height:189.2pt">
+          <v:shape id="_x0000_i1029" type="#_x0000_t75" style="width:233.25pt;height:189pt">
             <v:imagedata r:id="rId8" o:title="μυνημα για λάθος στοιχεια και άδεια στοιχεια"/>
           </v:shape>
         </w:pict>
@@ -1660,7 +1660,7 @@
           <w:szCs w:val="24"/>
         </w:rPr>
         <w:pict>
-          <v:shape id="_x0000_i1030" type="#_x0000_t75" style="width:215.15pt;height:92.1pt">
+          <v:shape id="_x0000_i1030" type="#_x0000_t75" style="width:215.25pt;height:92.25pt">
             <v:imagedata r:id="rId9" o:title="kodikosxddddddpreevention"/>
           </v:shape>
         </w:pict>
@@ -1839,7 +1839,7 @@
           <w:szCs w:val="24"/>
         </w:rPr>
         <w:pict>
-          <v:shape id="_x0000_i1031" type="#_x0000_t75" style="width:367.55pt;height:125.6pt">
+          <v:shape id="_x0000_i1031" type="#_x0000_t75" style="width:367.5pt;height:125.25pt">
             <v:imagedata r:id="rId10" o:title="antigrafi_prevention(asfalia)"/>
           </v:shape>
         </w:pict>
@@ -2390,7 +2390,7 @@
           <w:szCs w:val="24"/>
         </w:rPr>
         <w:pict>
-          <v:shape id="_x0000_i1032" type="#_x0000_t75" style="width:401.85pt;height:333.2pt">
+          <v:shape id="_x0000_i1032" type="#_x0000_t75" style="width:402pt;height:333pt">
             <v:imagedata r:id="rId11" o:title="plirofories xristsi UI TESTING"/>
           </v:shape>
         </w:pict>
@@ -2526,7 +2526,7 @@
           <w:szCs w:val="24"/>
         </w:rPr>
         <w:pict>
-          <v:shape id="_x0000_i1033" type="#_x0000_t75" style="width:415.25pt;height:257.85pt">
+          <v:shape id="_x0000_i1033" type="#_x0000_t75" style="width:414.75pt;height:258pt">
             <v:imagedata r:id="rId12" o:title="APOTHIKARIOS TELIKO SCREENSHOT GIA UI"/>
           </v:shape>
         </w:pict>
@@ -2570,7 +2570,7 @@
         </w:rPr>
         <w:lastRenderedPageBreak/>
         <w:pict>
-          <v:shape id="_x0000_i1034" type="#_x0000_t75" style="width:415.25pt;height:5in">
+          <v:shape id="_x0000_i1034" type="#_x0000_t75" style="width:414.75pt;height:5in">
             <v:imagedata r:id="rId13" o:title="PROSTHIKI FARMAKWN APOTHIKARIOY FINAL UI TEST"/>
           </v:shape>
         </w:pict>
@@ -2612,7 +2612,7 @@
           <w:szCs w:val="24"/>
         </w:rPr>
         <w:pict>
-          <v:shape id="_x0000_i1035" type="#_x0000_t75" style="width:415.25pt;height:258.7pt">
+          <v:shape id="_x0000_i1035" type="#_x0000_t75" style="width:415.5pt;height:258.75pt">
             <v:imagedata r:id="rId14" o:title="FINAL UI GIA MARKETING TEAM KERDOS FARM"/>
           </v:shape>
         </w:pict>
@@ -2675,7 +2675,7 @@
         </w:rPr>
         <w:lastRenderedPageBreak/>
         <w:pict>
-          <v:shape id="_x0000_i1036" type="#_x0000_t75" style="width:415.25pt;height:257.85pt">
+          <v:shape id="_x0000_i1036" type="#_x0000_t75" style="width:414.75pt;height:258pt">
             <v:imagedata r:id="rId15" o:title="MARKETING TEAM TELIKO KERDOS ETAIRIAS"/>
           </v:shape>
         </w:pict>
@@ -2717,7 +2717,7 @@
           <w:szCs w:val="24"/>
         </w:rPr>
         <w:pict>
-          <v:shape id="_x0000_i1037" type="#_x0000_t75" style="width:415.25pt;height:258.7pt">
+          <v:shape id="_x0000_i1037" type="#_x0000_t75" style="width:414.75pt;height:258.75pt">
             <v:imagedata r:id="rId16" o:title="UPDATED UI POLITI"/>
           </v:shape>
         </w:pict>
@@ -2884,7 +2884,7 @@
         </w:rPr>
         <w:lastRenderedPageBreak/>
         <w:pict>
-          <v:shape id="_x0000_i1038" type="#_x0000_t75" style="width:415.25pt;height:257.85pt">
+          <v:shape id="_x0000_i1038" type="#_x0000_t75" style="width:414.75pt;height:258pt">
             <v:imagedata r:id="rId17" o:title="TELIKI SCREENSHOT TIS OTHONIS ADMIN"/>
           </v:shape>
         </w:pict>
@@ -2927,6 +2927,64 @@
           <w:szCs w:val="24"/>
         </w:rPr>
         <w:t>)</w:t>
+      </w:r>
+    </w:p>
+    <w:p>
+      <w:pPr>
+        <w:rPr>
+          <w:rFonts w:ascii="Times New Roman" w:hAnsi="Times New Roman" w:cs="Times New Roman"/>
+          <w:sz w:val="24"/>
+          <w:szCs w:val="24"/>
+        </w:rPr>
+      </w:pPr>
+      <w:r>
+        <w:rPr>
+          <w:rFonts w:ascii="Times New Roman" w:hAnsi="Times New Roman" w:cs="Times New Roman"/>
+          <w:sz w:val="24"/>
+          <w:szCs w:val="24"/>
+        </w:rPr>
+        <w:t>Λήγοντας την σύνοψη αλλαγών και επιπρόσθετων χαρακτηριστικών που περιβάλλουν την δεύτερη εκδοχή της εφαρμογής με όνομα ¨</w:t>
+      </w:r>
+      <w:proofErr w:type="spellStart"/>
+      <w:r>
+        <w:rPr>
+          <w:rFonts w:ascii="Times New Roman" w:hAnsi="Times New Roman" w:cs="Times New Roman"/>
+          <w:sz w:val="24"/>
+          <w:szCs w:val="24"/>
+          <w:lang w:val="en-US"/>
+        </w:rPr>
+        <w:t>Mesulid</w:t>
+      </w:r>
+      <w:proofErr w:type="spellEnd"/>
+      <w:r>
+        <w:rPr>
+          <w:rFonts w:ascii="Times New Roman" w:hAnsi="Times New Roman" w:cs="Times New Roman"/>
+          <w:sz w:val="24"/>
+          <w:szCs w:val="24"/>
+        </w:rPr>
+        <w:t>¨ είναι αξιόλογη η πρόσθεση της προειδοποίησης πολλών αποτυχημένων προσπαθειών σύνδεσης στο σύστημα ενημερώνοντας τον χρήστη κατάλληλα με την ειδοποίηση που ακολουθεί:</w:t>
+      </w:r>
+    </w:p>
+    <w:p>
+      <w:pPr>
+        <w:jc w:val="center"/>
+        <w:rPr>
+          <w:rFonts w:ascii="Times New Roman" w:hAnsi="Times New Roman" w:cs="Times New Roman"/>
+          <w:sz w:val="24"/>
+          <w:szCs w:val="24"/>
+        </w:rPr>
+      </w:pPr>
+      <w:r>
+        <w:rPr>
+          <w:rFonts w:ascii="Times New Roman" w:hAnsi="Times New Roman" w:cs="Times New Roman"/>
+          <w:sz w:val="24"/>
+          <w:szCs w:val="24"/>
+        </w:rPr>
+        <w:pict>
+          <v:shape id="_x0000_i1039" type="#_x0000_t75" style="width:4in;height:111.75pt">
+            <v:imagedata r:id="rId18" o:title="warning for scripts and security (3)"/>
+          </v:shape>
+        </w:pict>
       </w:r>
     </w:p>
     <w:sectPr>

</xml_diff>

<commit_message>
and ui test has also been updated
</commit_message>
<xml_diff>
--- a/Docs/Tester/Ui specific test.docx
+++ b/Docs/Tester/Ui specific test.docx
@@ -3010,7 +3010,88 @@
           <w:sz w:val="24"/>
           <w:szCs w:val="24"/>
         </w:rPr>
-        <w:t>Έπειτα της ανάπτυξης της εφαρμογής μερικές οθόνες αλλάχτηκαν για την διευκόλυνση του χρήστη και το καλύτερο παρουσιαστικό της εφαρμογής. Πιο συγκεκριμένα, έγινε προσθήκη των μισθών για τον κάθε χρήστη ενημερώνοντας τον χρήστη για το εισόδημα του, στοιχείο πολύ σημαντικό για την ευχρηστία της εφαρμογής. Ακολουθεί η αναφερόμενη οθόνη:</w:t>
+        <w:t>Έπειτα της</w:t>
+      </w:r>
+      <w:r>
+        <w:rPr>
+          <w:rFonts w:ascii="Times New Roman" w:hAnsi="Times New Roman" w:cs="Times New Roman"/>
+          <w:sz w:val="24"/>
+          <w:szCs w:val="24"/>
+        </w:rPr>
+        <w:t xml:space="preserve"> </w:t>
+      </w:r>
+      <w:r>
+        <w:rPr>
+          <w:rFonts w:ascii="Times New Roman" w:hAnsi="Times New Roman" w:cs="Times New Roman"/>
+          <w:sz w:val="24"/>
+          <w:szCs w:val="24"/>
+        </w:rPr>
+        <w:t>συνέχειας της</w:t>
+      </w:r>
+      <w:r>
+        <w:rPr>
+          <w:rFonts w:ascii="Times New Roman" w:hAnsi="Times New Roman" w:cs="Times New Roman"/>
+          <w:sz w:val="24"/>
+          <w:szCs w:val="24"/>
+        </w:rPr>
+        <w:t xml:space="preserve"> ανάπτυξης της εφαρμογής</w:t>
+      </w:r>
+      <w:r>
+        <w:rPr>
+          <w:rFonts w:ascii="Times New Roman" w:hAnsi="Times New Roman" w:cs="Times New Roman"/>
+          <w:sz w:val="24"/>
+          <w:szCs w:val="24"/>
+        </w:rPr>
+        <w:t xml:space="preserve"> </w:t>
+      </w:r>
+      <w:r>
+        <w:rPr>
+          <w:rFonts w:ascii="Times New Roman" w:hAnsi="Times New Roman" w:cs="Times New Roman"/>
+          <w:sz w:val="24"/>
+          <w:szCs w:val="24"/>
+        </w:rPr>
+        <w:t xml:space="preserve">στο δεύτερο </w:t>
+      </w:r>
+      <w:r>
+        <w:rPr>
+          <w:rFonts w:ascii="Times New Roman" w:hAnsi="Times New Roman" w:cs="Times New Roman"/>
+          <w:sz w:val="24"/>
+          <w:szCs w:val="24"/>
+          <w:lang w:val="en-US"/>
+        </w:rPr>
+        <w:t>sprint</w:t>
+      </w:r>
+      <w:r>
+        <w:rPr>
+          <w:rFonts w:ascii="Times New Roman" w:hAnsi="Times New Roman" w:cs="Times New Roman"/>
+          <w:sz w:val="24"/>
+          <w:szCs w:val="24"/>
+        </w:rPr>
+        <w:t>,</w:t>
+      </w:r>
+      <w:r>
+        <w:rPr>
+          <w:rFonts w:ascii="Times New Roman" w:hAnsi="Times New Roman" w:cs="Times New Roman"/>
+          <w:sz w:val="24"/>
+          <w:szCs w:val="24"/>
+        </w:rPr>
+        <w:t xml:space="preserve"> μερικές οθόνες αλλάχτηκαν για την διευκόλυνση του χρήστη και το καλύτερο παρουσιαστικό της εφαρμογής. Πιο συγκεκριμένα, έγινε προσθήκη των μισθών για τον κάθε</w:t>
+      </w:r>
+      <w:r>
+        <w:rPr>
+          <w:rFonts w:ascii="Times New Roman" w:hAnsi="Times New Roman" w:cs="Times New Roman"/>
+          <w:sz w:val="24"/>
+          <w:szCs w:val="24"/>
+        </w:rPr>
+        <w:t xml:space="preserve"> χρήστη ενημερώνοντας τον, έτσι,</w:t>
+      </w:r>
+      <w:r>
+        <w:rPr>
+          <w:rFonts w:ascii="Times New Roman" w:hAnsi="Times New Roman" w:cs="Times New Roman"/>
+          <w:sz w:val="24"/>
+          <w:szCs w:val="24"/>
+        </w:rPr>
+        <w:t xml:space="preserve"> για το εισόδημα του, στοιχείο πολύ σημαντικό για την ευχρηστία της εφαρμογής. Ακολουθεί η αναφερόμενη οθόνη:</w:t>
       </w:r>
     </w:p>
     <w:p>
@@ -3100,26 +3181,61 @@
           <w:i/>
           <w:sz w:val="24"/>
           <w:szCs w:val="24"/>
-          <w:lang w:val="en-US"/>
-        </w:rPr>
-        <w:t xml:space="preserve">(POV </w:t>
-      </w:r>
-      <w:r>
-        <w:rPr>
-          <w:rFonts w:ascii="Times New Roman" w:hAnsi="Times New Roman" w:cs="Times New Roman"/>
-          <w:i/>
-          <w:sz w:val="24"/>
-          <w:szCs w:val="24"/>
-        </w:rPr>
-        <w:t>απλού χρήστη</w:t>
-      </w:r>
-      <w:r>
-        <w:rPr>
-          <w:rFonts w:ascii="Times New Roman" w:hAnsi="Times New Roman" w:cs="Times New Roman"/>
-          <w:i/>
-          <w:sz w:val="24"/>
-          <w:szCs w:val="24"/>
-          <w:lang w:val="en-US"/>
+        </w:rPr>
+        <w:t>(</w:t>
+      </w:r>
+      <w:r>
+        <w:rPr>
+          <w:rFonts w:ascii="Times New Roman" w:hAnsi="Times New Roman" w:cs="Times New Roman"/>
+          <w:i/>
+          <w:sz w:val="24"/>
+          <w:szCs w:val="24"/>
+          <w:lang w:val="en-US"/>
+        </w:rPr>
+        <w:t>POV</w:t>
+      </w:r>
+      <w:r>
+        <w:rPr>
+          <w:rFonts w:ascii="Times New Roman" w:hAnsi="Times New Roman" w:cs="Times New Roman"/>
+          <w:i/>
+          <w:sz w:val="24"/>
+          <w:szCs w:val="24"/>
+        </w:rPr>
+        <w:t xml:space="preserve"> </w:t>
+      </w:r>
+      <w:r>
+        <w:rPr>
+          <w:rFonts w:ascii="Times New Roman" w:hAnsi="Times New Roman" w:cs="Times New Roman"/>
+          <w:i/>
+          <w:sz w:val="24"/>
+          <w:szCs w:val="24"/>
+        </w:rPr>
+        <w:t>απλού</w:t>
+      </w:r>
+      <w:r>
+        <w:rPr>
+          <w:rFonts w:ascii="Times New Roman" w:hAnsi="Times New Roman" w:cs="Times New Roman"/>
+          <w:i/>
+          <w:sz w:val="24"/>
+          <w:szCs w:val="24"/>
+        </w:rPr>
+        <w:t xml:space="preserve"> ανανεωμένης οθόνης</w:t>
+      </w:r>
+      <w:r>
+        <w:rPr>
+          <w:rFonts w:ascii="Times New Roman" w:hAnsi="Times New Roman" w:cs="Times New Roman"/>
+          <w:i/>
+          <w:sz w:val="24"/>
+          <w:szCs w:val="24"/>
+        </w:rPr>
+        <w:t xml:space="preserve"> χρήστη</w:t>
+      </w:r>
+      <w:r>
+        <w:rPr>
+          <w:rFonts w:ascii="Times New Roman" w:hAnsi="Times New Roman" w:cs="Times New Roman"/>
+          <w:i/>
+          <w:sz w:val="24"/>
+          <w:szCs w:val="24"/>
         </w:rPr>
         <w:t>)</w:t>
       </w:r>

</xml_diff>